<commit_message>
main: minor fixes in dspa conf materials
</commit_message>
<xml_diff>
--- a/Doc/dspa_2024/Краснопрошин.Вашкевич_dspa_2024_v1.3.docx
+++ b/Doc/dspa_2024/Краснопрошин.Вашкевич_dspa_2024_v1.3.docx
@@ -2545,7 +2545,7 @@
           <v:shape id="ole_rId5" type="_x0000_tole_rId5" style="width:9.75pt;height:12.75pt;mso-wrap-distance-right:0pt" filled="f" o:ole="">
             <v:imagedata r:id="rId6" o:title=""/>
           </v:shape>
-          <o:OLEObject Type="Embed" ProgID="Equation.DSMT4" ShapeID="ole_rId5" DrawAspect="Content" ObjectID="_1715865482" r:id="rId5"/>
+          <o:OLEObject Type="Embed" ProgID="Equation.DSMT4" ShapeID="ole_rId5" DrawAspect="Content" ObjectID="_422501933" r:id="rId5"/>
         </w:object>
       </w:r>
       <w:r>
@@ -2763,7 +2763,7 @@
           <v:shape id="ole_rId7" type="_x0000_tole_rId7" style="width:45pt;height:14.25pt;mso-wrap-distance-right:0pt" filled="f" o:ole="">
             <v:imagedata r:id="rId8" o:title=""/>
           </v:shape>
-          <o:OLEObject Type="Embed" ProgID="Equation.DSMT4" ShapeID="ole_rId7" DrawAspect="Content" ObjectID="_2082361111" r:id="rId7"/>
+          <o:OLEObject Type="Embed" ProgID="Equation.DSMT4" ShapeID="ole_rId7" DrawAspect="Content" ObjectID="_1255667348" r:id="rId7"/>
         </w:object>
       </w:r>
       <w:r>
@@ -2935,7 +2935,7 @@
           <v:shape id="ole_rId9" type="_x0000_tole_rId9" style="width:6.75pt;height:12pt;mso-wrap-distance-right:0pt" filled="f" o:ole="">
             <v:imagedata r:id="rId10" o:title=""/>
           </v:shape>
-          <o:OLEObject Type="Embed" ProgID="Equation.DSMT4" ShapeID="ole_rId9" DrawAspect="Content" ObjectID="_1175577387" r:id="rId9"/>
+          <o:OLEObject Type="Embed" ProgID="Equation.DSMT4" ShapeID="ole_rId9" DrawAspect="Content" ObjectID="_407083984" r:id="rId9"/>
         </w:object>
       </w:r>
       <w:r>
@@ -4218,15 +4218,15 @@
         <w:tblLook w:val="04a0" w:noHBand="0" w:noVBand="1" w:firstColumn="1" w:lastRow="0" w:lastColumn="0" w:firstRow="1"/>
       </w:tblPr>
       <w:tblGrid>
-        <w:gridCol w:w="1009"/>
+        <w:gridCol w:w="1008"/>
         <w:gridCol w:w="3029"/>
-        <w:gridCol w:w="5032"/>
+        <w:gridCol w:w="5033"/>
       </w:tblGrid>
       <w:tr>
         <w:trPr/>
         <w:tc>
           <w:tcPr>
-            <w:tcW w:w="1009" w:type="dxa"/>
+            <w:tcW w:w="1008" w:type="dxa"/>
             <w:tcBorders>
               <w:top w:val="single" w:sz="6" w:space="0" w:color="000000"/>
               <w:bottom w:val="single" w:sz="6" w:space="0" w:color="000000"/>
@@ -4272,7 +4272,7 @@
         </w:tc>
         <w:tc>
           <w:tcPr>
-            <w:tcW w:w="5032" w:type="dxa"/>
+            <w:tcW w:w="5033" w:type="dxa"/>
             <w:tcBorders>
               <w:top w:val="single" w:sz="6" w:space="0" w:color="000000"/>
               <w:bottom w:val="single" w:sz="6" w:space="0" w:color="000000"/>
@@ -4298,7 +4298,7 @@
         <w:trPr/>
         <w:tc>
           <w:tcPr>
-            <w:tcW w:w="1009" w:type="dxa"/>
+            <w:tcW w:w="1008" w:type="dxa"/>
             <w:tcBorders>
               <w:bottom w:val="single" w:sz="6" w:space="0" w:color="000000"/>
             </w:tcBorders>
@@ -4420,7 +4420,7 @@
         </w:tc>
         <w:tc>
           <w:tcPr>
-            <w:tcW w:w="5032" w:type="dxa"/>
+            <w:tcW w:w="5033" w:type="dxa"/>
             <w:tcBorders>
               <w:bottom w:val="single" w:sz="6" w:space="0" w:color="000000"/>
             </w:tcBorders>
@@ -4554,7 +4554,67 @@
         <w:rPr>
           <w:rFonts w:cs="Times New Roman"/>
         </w:rPr>
-        <w:t>На рис. 5 представлена матрица спутанности для лучшей модели. Анализ матрицы спутанности позволяет выявить важные закономерности в распознавании эмоций. Можно заметить, что наиболее часто неправильно классифицированной эмоцией является нейтральность (32%) и счастье (35%). Интересно, что «нейтральность» часто путается с «грустью» и «спокойствием», что позволяет предположить некоторое сходство их акустических характеристик. И наоборот, «гнев» имеет высокую точность распознавания (62%) и редко ошибочно классифицировалось как другая эмоция, что указывает на отличительные особенности его акустического профиля. Эти результаты проливают свет на проблемы, с которыми сталкивается классификатор при различении тонких эмоциональных нюансов, и подчеркивают важность разработки функций и совершенствования моделей для улучшения эффективности распознавания эмоций.</w:t>
+        <w:t xml:space="preserve">На рис. 5 представлена матрица спутанности для лучшей модели. Анализ матрицы спутанности позволяет выявить важные закономерности в распознавании эмоций. Можно заметить, что наиболее часто неправильно классифицированной эмоцией является </w:t>
+      </w:r>
+      <w:r>
+        <w:rPr>
+          <w:rFonts w:cs="Times New Roman"/>
+        </w:rPr>
+        <w:t>грусть</w:t>
+      </w:r>
+      <w:r>
+        <w:rPr>
+          <w:rFonts w:cs="Times New Roman"/>
+        </w:rPr>
+        <w:t xml:space="preserve"> (3</w:t>
+      </w:r>
+      <w:r>
+        <w:rPr>
+          <w:rFonts w:cs="Times New Roman"/>
+        </w:rPr>
+        <w:t>9</w:t>
+      </w:r>
+      <w:r>
+        <w:rPr>
+          <w:rFonts w:cs="Times New Roman"/>
+        </w:rPr>
+        <w:t>%) и счастье (</w:t>
+      </w:r>
+      <w:r>
+        <w:rPr>
+          <w:rFonts w:cs="Times New Roman"/>
+        </w:rPr>
+        <w:t>41</w:t>
+      </w:r>
+      <w:r>
+        <w:rPr>
+          <w:rFonts w:cs="Times New Roman"/>
+        </w:rPr>
+        <w:t>%). Интересно, что «нейтральность» часто путается с «грустью» и «спокойствием», что позволяет предположить некоторое сходство их акустических характеристик. И наоборот, «гнев» имеет высокую точность распознавания (</w:t>
+      </w:r>
+      <w:r>
+        <w:rPr>
+          <w:rFonts w:cs="Times New Roman"/>
+        </w:rPr>
+        <w:t>57</w:t>
+      </w:r>
+      <w:r>
+        <w:rPr>
+          <w:rFonts w:cs="Times New Roman"/>
+        </w:rPr>
+        <w:t xml:space="preserve">%) и редко ошибочно классифицировалось как другая эмоция </w:t>
+      </w:r>
+      <w:r>
+        <w:rPr>
+          <w:rFonts w:cs="Times New Roman"/>
+        </w:rPr>
+        <w:t>(за исключением отвращения)</w:t>
+      </w:r>
+      <w:r>
+        <w:rPr>
+          <w:rFonts w:cs="Times New Roman"/>
+        </w:rPr>
+        <w:t>, что указывает на отличительные особенности его акустического профиля. Эти результаты проливают свет на проблемы, с которыми сталкивается классификатор при различении тонких эмоциональных нюансов, и подчеркивают важность разработки функций и совершенствования моделей для улучшения эффективности распознавания эмоций.</w:t>
       </w:r>
     </w:p>
     <w:p>
@@ -5130,8 +5190,6 @@
       <w:r>
         <w:rPr>
           <w:rFonts w:cs="Times New Roman"/>
-          <w:b/>
-          <w:shd w:fill="auto" w:val="clear"/>
         </w:rPr>
       </w:r>
     </w:p>

</xml_diff>